<commit_message>
added PDF of proposal
</commit_message>
<xml_diff>
--- a/Assets/Group 7 Project 1 Proposal.docx
+++ b/Assets/Group 7 Project 1 Proposal.docx
@@ -13,17 +13,53 @@
     </w:p>
     <w:p>
       <w:r>
-        <w:t xml:space="preserve">CSS Framework – Bootstrap </w:t>
-      </w:r>
-    </w:p>
-    <w:p>
-      <w:proofErr w:type="gramStart"/>
-      <w:r>
-        <w:t>API’s</w:t>
-      </w:r>
-      <w:proofErr w:type="gramEnd"/>
-      <w:r>
-        <w:t xml:space="preserve"> used: </w:t>
+        <w:t>CSS Framework</w:t>
+      </w:r>
+    </w:p>
+    <w:p>
+      <w:pPr>
+        <w:pStyle w:val="ListParagraph"/>
+        <w:numPr>
+          <w:ilvl w:val="0"/>
+          <w:numId w:val="3"/>
+        </w:numPr>
+      </w:pPr>
+      <w:r>
+        <w:t xml:space="preserve">Bootstrap </w:t>
+      </w:r>
+    </w:p>
+    <w:p>
+      <w:r>
+        <w:t xml:space="preserve">Technologies </w:t>
+      </w:r>
+    </w:p>
+    <w:p>
+      <w:pPr>
+        <w:pStyle w:val="ListParagraph"/>
+        <w:numPr>
+          <w:ilvl w:val="0"/>
+          <w:numId w:val="3"/>
+        </w:numPr>
+      </w:pPr>
+      <w:r>
+        <w:t>jQuery</w:t>
+      </w:r>
+    </w:p>
+    <w:p>
+      <w:pPr>
+        <w:pStyle w:val="ListParagraph"/>
+        <w:numPr>
+          <w:ilvl w:val="0"/>
+          <w:numId w:val="3"/>
+        </w:numPr>
+      </w:pPr>
+      <w:r>
+        <w:t>moment.js</w:t>
+      </w:r>
+    </w:p>
+    <w:p>
+      <w:r>
+        <w:t xml:space="preserve">API’s used: </w:t>
       </w:r>
     </w:p>
     <w:p>
@@ -279,11 +315,24 @@
       <w:pPr>
         <w:pStyle w:val="ListParagraph"/>
         <w:numPr>
-          <w:ilvl w:val="0"/>
-          <w:numId w:val="1"/>
-        </w:numPr>
-      </w:pPr>
-      <w:r>
+          <w:ilvl w:val="1"/>
+          <w:numId w:val="1"/>
+        </w:numPr>
+      </w:pPr>
+      <w:r>
+        <w:t xml:space="preserve">Inputs as drop downs for ingredients and alcohol </w:t>
+      </w:r>
+    </w:p>
+    <w:p>
+      <w:pPr>
+        <w:pStyle w:val="ListParagraph"/>
+        <w:numPr>
+          <w:ilvl w:val="0"/>
+          <w:numId w:val="1"/>
+        </w:numPr>
+      </w:pPr>
+      <w:r>
+        <w:lastRenderedPageBreak/>
         <w:t xml:space="preserve">Apply Bootstrap to base structure </w:t>
       </w:r>
     </w:p>
@@ -291,6 +340,30 @@
       <w:pPr>
         <w:pStyle w:val="ListParagraph"/>
         <w:numPr>
+          <w:ilvl w:val="1"/>
+          <w:numId w:val="1"/>
+        </w:numPr>
+      </w:pPr>
+      <w:r>
+        <w:t>Cards for expanded recipes</w:t>
+      </w:r>
+    </w:p>
+    <w:p>
+      <w:pPr>
+        <w:pStyle w:val="ListParagraph"/>
+        <w:numPr>
+          <w:ilvl w:val="1"/>
+          <w:numId w:val="1"/>
+        </w:numPr>
+      </w:pPr>
+      <w:r>
+        <w:t>Size, justify and color all entry fields and dynamically created recipe options</w:t>
+      </w:r>
+    </w:p>
+    <w:p>
+      <w:pPr>
+        <w:pStyle w:val="ListParagraph"/>
+        <w:numPr>
           <w:ilvl w:val="0"/>
           <w:numId w:val="1"/>
         </w:numPr>
@@ -303,6 +376,42 @@
       <w:pPr>
         <w:pStyle w:val="ListParagraph"/>
         <w:numPr>
+          <w:ilvl w:val="1"/>
+          <w:numId w:val="1"/>
+        </w:numPr>
+      </w:pPr>
+      <w:r>
+        <w:t>Read documentation to learn how to interact with the API using JS</w:t>
+      </w:r>
+    </w:p>
+    <w:p>
+      <w:pPr>
+        <w:pStyle w:val="ListParagraph"/>
+        <w:numPr>
+          <w:ilvl w:val="1"/>
+          <w:numId w:val="1"/>
+        </w:numPr>
+      </w:pPr>
+      <w:r>
+        <w:t>Need to grab all ingredients for the drop down to populate</w:t>
+      </w:r>
+    </w:p>
+    <w:p>
+      <w:pPr>
+        <w:pStyle w:val="ListParagraph"/>
+        <w:numPr>
+          <w:ilvl w:val="1"/>
+          <w:numId w:val="1"/>
+        </w:numPr>
+      </w:pPr>
+      <w:r>
+        <w:t>Need to grab all recipes to search through their ingredients for filtration</w:t>
+      </w:r>
+    </w:p>
+    <w:p>
+      <w:pPr>
+        <w:pStyle w:val="ListParagraph"/>
+        <w:numPr>
           <w:ilvl w:val="0"/>
           <w:numId w:val="1"/>
         </w:numPr>
@@ -315,12 +424,72 @@
       <w:pPr>
         <w:pStyle w:val="ListParagraph"/>
         <w:numPr>
+          <w:ilvl w:val="1"/>
+          <w:numId w:val="1"/>
+        </w:numPr>
+      </w:pPr>
+      <w:r>
+        <w:t>Read documentation to learn how to interact with the API via JS</w:t>
+      </w:r>
+    </w:p>
+    <w:p>
+      <w:pPr>
+        <w:pStyle w:val="ListParagraph"/>
+        <w:numPr>
+          <w:ilvl w:val="1"/>
+          <w:numId w:val="1"/>
+        </w:numPr>
+      </w:pPr>
+      <w:r>
+        <w:t>Grab all cocktail recipes to search by ingredients</w:t>
+      </w:r>
+    </w:p>
+    <w:p>
+      <w:pPr>
+        <w:pStyle w:val="ListParagraph"/>
+        <w:numPr>
           <w:ilvl w:val="0"/>
           <w:numId w:val="1"/>
         </w:numPr>
       </w:pPr>
       <w:r>
         <w:t>Sort out local storage of selected items</w:t>
+      </w:r>
+    </w:p>
+    <w:p>
+      <w:pPr>
+        <w:pStyle w:val="ListParagraph"/>
+        <w:numPr>
+          <w:ilvl w:val="1"/>
+          <w:numId w:val="1"/>
+        </w:numPr>
+      </w:pPr>
+      <w:r>
+        <w:t xml:space="preserve">Compose function to store selected recipes </w:t>
+      </w:r>
+    </w:p>
+    <w:p>
+      <w:pPr>
+        <w:pStyle w:val="ListParagraph"/>
+        <w:numPr>
+          <w:ilvl w:val="0"/>
+          <w:numId w:val="1"/>
+        </w:numPr>
+      </w:pPr>
+      <w:r>
+        <w:t xml:space="preserve">Research alcohol pairing advice to create meal to beverage sorting logic </w:t>
+      </w:r>
+    </w:p>
+    <w:p>
+      <w:pPr>
+        <w:pStyle w:val="ListParagraph"/>
+        <w:numPr>
+          <w:ilvl w:val="1"/>
+          <w:numId w:val="1"/>
+        </w:numPr>
+      </w:pPr>
+      <w:r>
+        <w:t xml:space="preserve">“if chicken then display beverages with X liquor” etc. </w:t>
       </w:r>
     </w:p>
     <w:p/>
@@ -341,25 +510,20 @@
       <w:r>
         <w:t>When you click a recipe, you are presented with an image and recipe description</w:t>
       </w:r>
-    </w:p>
-    <w:p>
-      <w:pPr>
-        <w:pStyle w:val="ListParagraph"/>
-        <w:numPr>
-          <w:ilvl w:val="0"/>
-          <w:numId w:val="1"/>
-        </w:numPr>
-      </w:pPr>
-      <w:r>
-        <w:t xml:space="preserve">Users </w:t>
-      </w:r>
-      <w:proofErr w:type="gramStart"/>
-      <w:r>
-        <w:t>are able to</w:t>
-      </w:r>
-      <w:proofErr w:type="gramEnd"/>
-      <w:r>
-        <w:t xml:space="preserve"> delete suggested recipes to remove them from the que</w:t>
+      <w:r>
+        <w:t xml:space="preserve"> (Bootstrap card?)</w:t>
+      </w:r>
+    </w:p>
+    <w:p>
+      <w:pPr>
+        <w:pStyle w:val="ListParagraph"/>
+        <w:numPr>
+          <w:ilvl w:val="0"/>
+          <w:numId w:val="1"/>
+        </w:numPr>
+      </w:pPr>
+      <w:r>
+        <w:t>Users are able to delete suggested recipes to remove them from the que</w:t>
       </w:r>
     </w:p>
     <w:sectPr>
@@ -487,6 +651,118 @@
     </w:lvl>
   </w:abstractNum>
   <w:abstractNum w:abstractNumId="1" w15:restartNumberingAfterBreak="0">
+    <w:nsid w:val="44F065DA"/>
+    <w:multiLevelType w:val="hybridMultilevel"/>
+    <w:tmpl w:val="C1B48CDC"/>
+    <w:lvl w:ilvl="0" w:tplc="BC78D5EE">
+      <w:numFmt w:val="bullet"/>
+      <w:lvlText w:val="-"/>
+      <w:lvlJc w:val="left"/>
+      <w:pPr>
+        <w:ind w:left="720" w:hanging="360"/>
+      </w:pPr>
+      <w:rPr>
+        <w:rFonts w:ascii="Calibri" w:eastAsiaTheme="minorHAnsi" w:hAnsi="Calibri" w:cs="Calibri" w:hint="default"/>
+      </w:rPr>
+    </w:lvl>
+    <w:lvl w:ilvl="1" w:tplc="04090003" w:tentative="1">
+      <w:start w:val="1"/>
+      <w:numFmt w:val="bullet"/>
+      <w:lvlText w:val="o"/>
+      <w:lvlJc w:val="left"/>
+      <w:pPr>
+        <w:ind w:left="1440" w:hanging="360"/>
+      </w:pPr>
+      <w:rPr>
+        <w:rFonts w:ascii="Courier New" w:hAnsi="Courier New" w:cs="Courier New" w:hint="default"/>
+      </w:rPr>
+    </w:lvl>
+    <w:lvl w:ilvl="2" w:tplc="04090005" w:tentative="1">
+      <w:start w:val="1"/>
+      <w:numFmt w:val="bullet"/>
+      <w:lvlText w:val=""/>
+      <w:lvlJc w:val="left"/>
+      <w:pPr>
+        <w:ind w:left="2160" w:hanging="360"/>
+      </w:pPr>
+      <w:rPr>
+        <w:rFonts w:ascii="Wingdings" w:hAnsi="Wingdings" w:hint="default"/>
+      </w:rPr>
+    </w:lvl>
+    <w:lvl w:ilvl="3" w:tplc="04090001" w:tentative="1">
+      <w:start w:val="1"/>
+      <w:numFmt w:val="bullet"/>
+      <w:lvlText w:val=""/>
+      <w:lvlJc w:val="left"/>
+      <w:pPr>
+        <w:ind w:left="2880" w:hanging="360"/>
+      </w:pPr>
+      <w:rPr>
+        <w:rFonts w:ascii="Symbol" w:hAnsi="Symbol" w:hint="default"/>
+      </w:rPr>
+    </w:lvl>
+    <w:lvl w:ilvl="4" w:tplc="04090003" w:tentative="1">
+      <w:start w:val="1"/>
+      <w:numFmt w:val="bullet"/>
+      <w:lvlText w:val="o"/>
+      <w:lvlJc w:val="left"/>
+      <w:pPr>
+        <w:ind w:left="3600" w:hanging="360"/>
+      </w:pPr>
+      <w:rPr>
+        <w:rFonts w:ascii="Courier New" w:hAnsi="Courier New" w:cs="Courier New" w:hint="default"/>
+      </w:rPr>
+    </w:lvl>
+    <w:lvl w:ilvl="5" w:tplc="04090005" w:tentative="1">
+      <w:start w:val="1"/>
+      <w:numFmt w:val="bullet"/>
+      <w:lvlText w:val=""/>
+      <w:lvlJc w:val="left"/>
+      <w:pPr>
+        <w:ind w:left="4320" w:hanging="360"/>
+      </w:pPr>
+      <w:rPr>
+        <w:rFonts w:ascii="Wingdings" w:hAnsi="Wingdings" w:hint="default"/>
+      </w:rPr>
+    </w:lvl>
+    <w:lvl w:ilvl="6" w:tplc="04090001" w:tentative="1">
+      <w:start w:val="1"/>
+      <w:numFmt w:val="bullet"/>
+      <w:lvlText w:val=""/>
+      <w:lvlJc w:val="left"/>
+      <w:pPr>
+        <w:ind w:left="5040" w:hanging="360"/>
+      </w:pPr>
+      <w:rPr>
+        <w:rFonts w:ascii="Symbol" w:hAnsi="Symbol" w:hint="default"/>
+      </w:rPr>
+    </w:lvl>
+    <w:lvl w:ilvl="7" w:tplc="04090003" w:tentative="1">
+      <w:start w:val="1"/>
+      <w:numFmt w:val="bullet"/>
+      <w:lvlText w:val="o"/>
+      <w:lvlJc w:val="left"/>
+      <w:pPr>
+        <w:ind w:left="5760" w:hanging="360"/>
+      </w:pPr>
+      <w:rPr>
+        <w:rFonts w:ascii="Courier New" w:hAnsi="Courier New" w:cs="Courier New" w:hint="default"/>
+      </w:rPr>
+    </w:lvl>
+    <w:lvl w:ilvl="8" w:tplc="04090005" w:tentative="1">
+      <w:start w:val="1"/>
+      <w:numFmt w:val="bullet"/>
+      <w:lvlText w:val=""/>
+      <w:lvlJc w:val="left"/>
+      <w:pPr>
+        <w:ind w:left="6480" w:hanging="360"/>
+      </w:pPr>
+      <w:rPr>
+        <w:rFonts w:ascii="Wingdings" w:hAnsi="Wingdings" w:hint="default"/>
+      </w:rPr>
+    </w:lvl>
+  </w:abstractNum>
+  <w:abstractNum w:abstractNumId="2" w15:restartNumberingAfterBreak="0">
     <w:nsid w:val="555C6CFD"/>
     <w:multiLevelType w:val="hybridMultilevel"/>
     <w:tmpl w:val="6442A2BE"/>
@@ -501,7 +777,7 @@
         <w:rFonts w:ascii="Calibri" w:eastAsiaTheme="minorHAnsi" w:hAnsi="Calibri" w:cs="Calibri" w:hint="default"/>
       </w:rPr>
     </w:lvl>
-    <w:lvl w:ilvl="1" w:tplc="04090003" w:tentative="1">
+    <w:lvl w:ilvl="1" w:tplc="04090003">
       <w:start w:val="1"/>
       <w:numFmt w:val="bullet"/>
       <w:lvlText w:val="o"/>
@@ -599,10 +875,13 @@
     </w:lvl>
   </w:abstractNum>
   <w:num w:numId="1" w16cid:durableId="117916153">
-    <w:abstractNumId w:val="1"/>
+    <w:abstractNumId w:val="2"/>
   </w:num>
   <w:num w:numId="2" w16cid:durableId="1631008486">
     <w:abstractNumId w:val="0"/>
+  </w:num>
+  <w:num w:numId="3" w16cid:durableId="1180050119">
+    <w:abstractNumId w:val="1"/>
   </w:num>
 </w:numbering>
 </file>

</xml_diff>